<commit_message>
Complete overhaul of Class 3
</commit_message>
<xml_diff>
--- a/Pabio536Syllabus2019.docx
+++ b/Pabio536Syllabus2019.docx
@@ -70,6 +70,8 @@
       <w:r>
         <w:t>, python, and some of the python libraries for data handling, analysis, and presentation. We will then focus on tools for analyzing sequence data, with an emphasis on RNAseq analysis. The data will be used in the next section, where we will cover various ways of describing data using networks. The last classes will cover bioinformatic approaches to dealing with the added complexity of proteins. We will wrap up the class with a self-guided project, where students use the tools from this class to solve a *reasonable* problem of interest to them or their lab.</w:t>
       </w:r>
+      <w:bookmarkStart w:id="0" w:name="_GoBack"/>
+      <w:bookmarkEnd w:id="0"/>
     </w:p>
     <w:p>
       <w:r>
@@ -280,6 +282,53 @@
       </w:r>
     </w:p>
     <w:p>
+      <w:pPr>
+        <w:pStyle w:val="ListParagraph"/>
+        <w:numPr>
+          <w:ilvl w:val="0"/>
+          <w:numId w:val="1"/>
+        </w:numPr>
+      </w:pPr>
+      <w:r>
+        <w:t xml:space="preserve">Finally, please create a free account </w:t>
+      </w:r>
+      <w:r>
+        <w:t xml:space="preserve">at </w:t>
+      </w:r>
+      <w:hyperlink r:id="rId7" w:history="1">
+        <w:r>
+          <w:rPr>
+            <w:rStyle w:val="Hyperlink"/>
+          </w:rPr>
+          <w:t>www.git</w:t>
+        </w:r>
+        <w:r>
+          <w:rPr>
+            <w:rStyle w:val="Hyperlink"/>
+          </w:rPr>
+          <w:t>h</w:t>
+        </w:r>
+        <w:r>
+          <w:rPr>
+            <w:rStyle w:val="Hyperlink"/>
+          </w:rPr>
+          <w:t>ub.com</w:t>
+        </w:r>
+      </w:hyperlink>
+    </w:p>
+    <w:p>
+      <w:pPr>
+        <w:pStyle w:val="ListParagraph"/>
+        <w:numPr>
+          <w:ilvl w:val="1"/>
+          <w:numId w:val="1"/>
+        </w:numPr>
+      </w:pPr>
+      <w:r>
+        <w:t>Student discounts available</w:t>
+      </w:r>
+    </w:p>
+    <w:p>
       <w:r>
         <w:t xml:space="preserve">Grades will be based on </w:t>
       </w:r>
@@ -328,12 +377,7 @@
         <w:t>es</w:t>
       </w:r>
       <w:r>
-        <w:t xml:space="preserve"> will have an assignment, which will be due by the start of the next class period. Your grade will be based on the </w:t>
-      </w:r>
-      <w:bookmarkStart w:id="0" w:name="_GoBack"/>
-      <w:bookmarkEnd w:id="0"/>
-      <w:r>
-        <w:t xml:space="preserve">work that you turn in.  There will </w:t>
+        <w:t xml:space="preserve"> will have an assignment, which will be due by the start of the next class period. Your grade will be based on the work that you turn in.  There will </w:t>
       </w:r>
       <w:r>
         <w:t xml:space="preserve">be a final project, but there will </w:t>
@@ -1009,6 +1053,18 @@
       <w:szCs w:val="18"/>
     </w:rPr>
   </w:style>
+  <w:style w:type="character" w:styleId="FollowedHyperlink">
+    <w:name w:val="FollowedHyperlink"/>
+    <w:basedOn w:val="DefaultParagraphFont"/>
+    <w:uiPriority w:val="99"/>
+    <w:semiHidden/>
+    <w:unhideWhenUsed/>
+    <w:rsid w:val="00880E23"/>
+    <w:rPr>
+      <w:color w:val="954F72" w:themeColor="followedHyperlink"/>
+      <w:u w:val="single"/>
+    </w:rPr>
+  </w:style>
 </w:styles>
 </file>
 

</xml_diff>